<commit_message>
Điều chỉnh lại data, chỉnh Họ đệm, Tên (Tách ra). Chỉnh lại giao diện.
</commit_message>
<xml_diff>
--- a/BaoCao_HeThong_QuanLy_HoSo_NhapHoc_AMS.docx
+++ b/BaoCao_HeThong_QuanLy_HoSo_NhapHoc_AMS.docx
@@ -203,7 +203,54 @@
     <w:p>
       <w:pPr>
         <w:spacing w:line="360" w:lineRule="auto"/>
-        <w:jc w:val="center"/>
+        <w:ind w:left="720"/>
+        <w:jc w:val="both"/>
+        <w:rPr>
+          <w:rFonts w:ascii="Times New Roman" w:hAnsi="Times New Roman" w:cs="Times New Roman"/>
+          <w:b/>
+          <w:bCs/>
+          <w:sz w:val="30"/>
+          <w:szCs w:val="30"/>
+        </w:rPr>
+      </w:pPr>
+      <w:r>
+        <w:rPr>
+          <w:rFonts w:ascii="Times New Roman" w:hAnsi="Times New Roman" w:cs="Times New Roman"/>
+          <w:b/>
+          <w:bCs/>
+          <w:sz w:val="30"/>
+          <w:szCs w:val="30"/>
+        </w:rPr>
+        <w:t>Đơn vị: Viện Hợp tác &amp; Phát triển Đào tạo</w:t>
+      </w:r>
+    </w:p>
+    <w:p>
+      <w:pPr>
+        <w:spacing w:line="360" w:lineRule="auto"/>
+        <w:ind w:left="720"/>
+        <w:jc w:val="both"/>
+        <w:rPr>
+          <w:rFonts w:ascii="Times New Roman" w:hAnsi="Times New Roman" w:cs="Times New Roman"/>
+          <w:b/>
+          <w:bCs/>
+          <w:sz w:val="30"/>
+          <w:szCs w:val="30"/>
+        </w:rPr>
+      </w:pPr>
+      <w:r>
+        <w:rPr>
+          <w:rFonts w:ascii="Times New Roman" w:hAnsi="Times New Roman" w:cs="Times New Roman"/>
+          <w:b/>
+          <w:bCs/>
+          <w:sz w:val="30"/>
+          <w:szCs w:val="30"/>
+        </w:rPr>
+        <w:t>Người thực hiện: Huỳnh Công Tuấn</w:t>
+      </w:r>
+    </w:p>
+    <w:p>
+      <w:pPr>
+        <w:spacing w:line="360" w:lineRule="auto"/>
         <w:rPr>
           <w:rFonts w:ascii="Times New Roman" w:hAnsi="Times New Roman" w:cs="Times New Roman"/>
           <w:b/>
@@ -212,7 +259,10 @@
           <w:szCs w:val="36"/>
         </w:rPr>
       </w:pPr>
-      <w:r>
+    </w:p>
+    <w:p>
+      <w:pPr>
+        <w:spacing w:line="360" w:lineRule="auto"/>
         <w:rPr>
           <w:rFonts w:ascii="Times New Roman" w:hAnsi="Times New Roman" w:cs="Times New Roman"/>
           <w:b/>
@@ -220,13 +270,11 @@
           <w:sz w:val="36"/>
           <w:szCs w:val="36"/>
         </w:rPr>
-        <w:t>Đơn vị: Viện Hợp tác &amp; Phát triển Đào tạo</w:t>
-      </w:r>
+      </w:pPr>
     </w:p>
     <w:p>
       <w:pPr>
         <w:spacing w:line="360" w:lineRule="auto"/>
-        <w:jc w:val="center"/>
         <w:rPr>
           <w:rFonts w:ascii="Times New Roman" w:hAnsi="Times New Roman" w:cs="Times New Roman"/>
           <w:b/>
@@ -235,72 +283,26 @@
           <w:szCs w:val="36"/>
         </w:rPr>
       </w:pPr>
-      <w:r>
+    </w:p>
+    <w:p>
+      <w:pPr>
+        <w:spacing w:line="360" w:lineRule="auto"/>
+        <w:jc w:val="center"/>
         <w:rPr>
           <w:rFonts w:ascii="Times New Roman" w:hAnsi="Times New Roman" w:cs="Times New Roman"/>
           <w:b/>
           <w:bCs/>
-          <w:sz w:val="36"/>
-          <w:szCs w:val="36"/>
-        </w:rPr>
-        <w:t>Người thực hiện: Huỳnh Công Tuấn</w:t>
-      </w:r>
-    </w:p>
-    <w:p>
-      <w:pPr>
-        <w:spacing w:line="360" w:lineRule="auto"/>
+          <w:sz w:val="26"/>
+          <w:szCs w:val="26"/>
+        </w:rPr>
+      </w:pPr>
+      <w:r>
         <w:rPr>
           <w:rFonts w:ascii="Times New Roman" w:hAnsi="Times New Roman" w:cs="Times New Roman"/>
           <w:b/>
           <w:bCs/>
-          <w:sz w:val="36"/>
-          <w:szCs w:val="36"/>
-        </w:rPr>
-      </w:pPr>
-    </w:p>
-    <w:p>
-      <w:pPr>
-        <w:spacing w:line="360" w:lineRule="auto"/>
-        <w:rPr>
-          <w:rFonts w:ascii="Times New Roman" w:hAnsi="Times New Roman" w:cs="Times New Roman"/>
-          <w:b/>
-          <w:bCs/>
-          <w:sz w:val="36"/>
-          <w:szCs w:val="36"/>
-        </w:rPr>
-      </w:pPr>
-    </w:p>
-    <w:p>
-      <w:pPr>
-        <w:spacing w:line="360" w:lineRule="auto"/>
-        <w:rPr>
-          <w:rFonts w:ascii="Times New Roman" w:hAnsi="Times New Roman" w:cs="Times New Roman"/>
-          <w:b/>
-          <w:bCs/>
-          <w:sz w:val="36"/>
-          <w:szCs w:val="36"/>
-        </w:rPr>
-      </w:pPr>
-    </w:p>
-    <w:p>
-      <w:pPr>
-        <w:spacing w:line="360" w:lineRule="auto"/>
-        <w:jc w:val="center"/>
-        <w:rPr>
-          <w:rFonts w:ascii="Times New Roman" w:hAnsi="Times New Roman" w:cs="Times New Roman"/>
-          <w:b/>
-          <w:bCs/>
-          <w:sz w:val="30"/>
-          <w:szCs w:val="30"/>
-        </w:rPr>
-      </w:pPr>
-      <w:r>
-        <w:rPr>
-          <w:rFonts w:ascii="Times New Roman" w:hAnsi="Times New Roman" w:cs="Times New Roman"/>
-          <w:b/>
-          <w:bCs/>
-          <w:sz w:val="30"/>
-          <w:szCs w:val="30"/>
+          <w:sz w:val="26"/>
+          <w:szCs w:val="26"/>
         </w:rPr>
         <w:t xml:space="preserve">TP. HCM, tháng </w:t>
       </w:r>
@@ -309,8 +311,8 @@
           <w:rFonts w:ascii="Times New Roman" w:hAnsi="Times New Roman" w:cs="Times New Roman"/>
           <w:b/>
           <w:bCs/>
-          <w:sz w:val="30"/>
-          <w:szCs w:val="30"/>
+          <w:sz w:val="26"/>
+          <w:szCs w:val="26"/>
         </w:rPr>
         <w:t>10</w:t>
       </w:r>
@@ -319,8 +321,8 @@
           <w:rFonts w:ascii="Times New Roman" w:hAnsi="Times New Roman" w:cs="Times New Roman"/>
           <w:b/>
           <w:bCs/>
-          <w:sz w:val="30"/>
-          <w:szCs w:val="30"/>
+          <w:sz w:val="26"/>
+          <w:szCs w:val="26"/>
         </w:rPr>
         <w:t>/20</w:t>
       </w:r>
@@ -329,8 +331,8 @@
           <w:rFonts w:ascii="Times New Roman" w:hAnsi="Times New Roman" w:cs="Times New Roman"/>
           <w:b/>
           <w:bCs/>
-          <w:sz w:val="30"/>
-          <w:szCs w:val="30"/>
+          <w:sz w:val="26"/>
+          <w:szCs w:val="26"/>
         </w:rPr>
         <w:t>25</w:t>
       </w:r>
@@ -339,8 +341,8 @@
           <w:rFonts w:ascii="Times New Roman" w:hAnsi="Times New Roman" w:cs="Times New Roman"/>
           <w:b/>
           <w:bCs/>
-          <w:sz w:val="30"/>
-          <w:szCs w:val="30"/>
+          <w:sz w:val="26"/>
+          <w:szCs w:val="26"/>
         </w:rPr>
         <w:br w:type="page"/>
       </w:r>

</xml_diff>